<commit_message>
Tugas minggu 2 Kalkulator
</commit_message>
<xml_diff>
--- a/Dokumen/Penilaian Ken Narendra Minggu 2.docx
+++ b/Dokumen/Penilaian Ken Narendra Minggu 2.docx
@@ -644,6 +644,36 @@
     </w:p>
     <w:p>
       <w:pPr>
+        <w:numPr>
+          <w:ilvl w:val="0"/>
+          <w:numId w:val="8"/>
+        </w:numPr>
+        <w:spacing w:before="0" w:after="160" w:line="259"/>
+        <w:ind w:right="0" w:left="720" w:hanging="360"/>
+        <w:jc w:val="left"/>
+        <w:rPr>
+          <w:rFonts w:ascii="Bahnschrift SemiLight" w:hAnsi="Bahnschrift SemiLight" w:cs="Bahnschrift SemiLight" w:eastAsia="Bahnschrift SemiLight"/>
+          <w:color w:val="000000"/>
+          <w:spacing w:val="0"/>
+          <w:position w:val="0"/>
+          <w:sz w:val="22"/>
+          <w:shd w:fill="auto" w:val="clear"/>
+        </w:rPr>
+      </w:pPr>
+      <w:r>
+        <w:rPr>
+          <w:rFonts w:ascii="Bahnschrift SemiLight" w:hAnsi="Bahnschrift SemiLight" w:cs="Bahnschrift SemiLight" w:eastAsia="Bahnschrift SemiLight"/>
+          <w:color w:val="000000"/>
+          <w:spacing w:val="0"/>
+          <w:position w:val="0"/>
+          <w:sz w:val="22"/>
+          <w:shd w:fill="auto" w:val="clear"/>
+        </w:rPr>
+        <w:t xml:space="preserve">nilai pada kolom bil_1 dan kolom bil_2 juga harus dengan tipedata srting, oleh karena itu harus diubah terlebih dahulu</w:t>
+      </w:r>
+    </w:p>
+    <w:p>
+      <w:pPr>
         <w:spacing w:before="0" w:after="160" w:line="259"/>
         <w:ind w:right="0" w:left="0" w:firstLine="0"/>
         <w:jc w:val="left"/>

</xml_diff>